<commit_message>
fixes and adding scenario
</commit_message>
<xml_diff>
--- a/doc/What_the_Hell_Am_I_Doing_Here.docx
+++ b/doc/What_the_Hell_Am_I_Doing_Here.docx
@@ -28,13 +28,31 @@
     </w:p>
     <w:p/>
     <w:p>
+      <w:r>
+        <w:t>Here’s</w:t>
+      </w:r>
+      <w:r>
+        <w:t xml:space="preserve"> the thing, unless you are using pre-generated characters you are going to have to work out some way to introduce the players to each other</w:t>
+      </w:r>
+      <w:r>
+        <w:t>,</w:t>
+      </w:r>
+      <w:r>
+        <w:t xml:space="preserve"> and to the plot. This is not easy and it is particularl</w:t>
+      </w:r>
+      <w:r>
+        <w:t xml:space="preserve">y difficult in Call of </w:t>
+      </w:r>
       <w:proofErr w:type="spellStart"/>
       <w:r>
-        <w:t>Heres</w:t>
+        <w:t>Cthulhu</w:t>
       </w:r>
       <w:proofErr w:type="spellEnd"/>
       <w:r>
-        <w:t xml:space="preserve"> the thing, unless you are using pre-generated characters you are going to have to work out some way to introduce the players to each other and to the plot. This is not easy and it is particularly difficult in Call of </w:t>
+        <w:t>, W</w:t>
+      </w:r>
+      <w:r>
+        <w:t xml:space="preserve">e are talking about a real world setting here, we can’t just say, hey you head to the tavern and there is a notice on the wall calling for adventurers. Or the King has called you all here to help him slay X beast and save Y along the way. I know, those are some pretty crappy setups even for a fantasy RPG but you get what I’m saying. In Call of </w:t>
       </w:r>
       <w:proofErr w:type="spellStart"/>
       <w:r>
@@ -42,67 +60,126 @@
       </w:r>
       <w:proofErr w:type="spellEnd"/>
       <w:r>
-        <w:t xml:space="preserve">. We are talking about a real world setting here, we can’t just say, hey you head to the tavern and there is a notice on the wall calling for adventurers. Or the King has called you all here to help him slay X beast and save Y along the way. I know, those are some pretty crappy setups even for a fantasy RPG but you get what I’m saying. In Call of </w:t>
+        <w:t xml:space="preserve"> you have a group of people who are, at some point, going to be expected to put their lives on the line because of what? Because they have an unwavering sense of duty to humanity and uphold justice and good where ever they go? Yeah, I think I’m just going to run home and let the rest of you handle that creepy thing making noise in the basement. </w:t>
+      </w:r>
+      <w:r>
+        <w:t>Our task as Keepers is two fold.</w:t>
+      </w:r>
+      <w:r>
+        <w:t xml:space="preserve"> </w:t>
+      </w:r>
+      <w:r>
+        <w:t>F</w:t>
+      </w:r>
+      <w:r>
+        <w:t>irst</w:t>
+      </w:r>
+      <w:r>
+        <w:t>,</w:t>
+      </w:r>
+      <w:r>
+        <w:t xml:space="preserve"> get the band together man, and keep them together</w:t>
+      </w:r>
+      <w:r>
+        <w:t>. Second, lead the players</w:t>
+      </w:r>
+      <w:r>
+        <w:t xml:space="preserve"> towards a solution to </w:t>
+      </w:r>
+      <w:r>
+        <w:t>a particular</w:t>
+      </w:r>
+      <w:r>
+        <w:t xml:space="preserve"> problem. Lets look at each of these tasks separately; maybe one can help the other, or at least make it not so difficult.</w:t>
+      </w:r>
+    </w:p>
+    <w:p/>
+    <w:p>
+      <w:r>
+        <w:t xml:space="preserve">First we have to get the characters together. They must have some reason to start speaking to one another and they need to be together logistically as well. Just putting players in a room together does not a group make; I have tested this theory and found that players will not engage each other without some prompting by the Keeper. It does happen now and again but for the most part your </w:t>
       </w:r>
       <w:proofErr w:type="spellStart"/>
       <w:r>
-        <w:t>Cthulhu</w:t>
+        <w:t>gonna</w:t>
       </w:r>
       <w:proofErr w:type="spellEnd"/>
       <w:r>
-        <w:t xml:space="preserve"> you have a group of people who are, at some point, going to be expected to put their lives on the line because of what? Because they have an unwavering sense of duty to humanity and uphold justice and good where ever they go? Yeah, I think I’m just going to run home and let the rest of you handle that creepy thing making noise in the basement. Our task as Keepers is two fold, first get the band together man, and then keep them together and progressing towards a solution to the problem. Lets look at each of these tasks separately; maybe one can help the other, or at least make it not so difficult.</w:t>
+        <w:t xml:space="preserve"> need some bait to catch these fish. I don’t know why, but I am also finding players </w:t>
+      </w:r>
+      <w:r>
+        <w:t xml:space="preserve">who </w:t>
+      </w:r>
+      <w:r>
+        <w:t>enjoy running away from t</w:t>
+      </w:r>
+      <w:r>
+        <w:t>he plot for some reason. I know</w:t>
+      </w:r>
+      <w:proofErr w:type="gramStart"/>
+      <w:r>
+        <w:t>,</w:t>
+      </w:r>
+      <w:proofErr w:type="gramEnd"/>
+      <w:r>
+        <w:t xml:space="preserve"> people are trying to play their character how they believe they would react in a real situation. That is fine but please don’t expect your Keeper to always be so clever at keeping you in the game. If you are running away from the plot, it can be exhausting for a Keeper to have to think up good ways to get you back into the play without creating huge plot holes or just unrealistic situations in general. It is great to role play your character well, but we are playing a game here that does have a plot so you may want to help build the stor</w:t>
+      </w:r>
+      <w:r>
+        <w:t>y and not try to derail it. L</w:t>
+      </w:r>
+      <w:r>
+        <w:t>et’s break this down into three categories, the place, the reason, and the hook.</w:t>
       </w:r>
     </w:p>
     <w:p/>
     <w:p>
       <w:r>
-        <w:t xml:space="preserve">First we have to get the characters together. They must have some reason to finally start speaking to one another and they need to be together logistically as well. Just putting players in a room together does not a group make; I have tested this theory and found that players will not engage each other without some prompting by the Keeper. It does happen now and again but for the most part your </w:t>
-      </w:r>
-      <w:proofErr w:type="spellStart"/>
-      <w:r>
-        <w:t>gonna</w:t>
-      </w:r>
-      <w:proofErr w:type="spellEnd"/>
-      <w:r>
-        <w:t xml:space="preserve"> need some bait to catch these fish. I don’t know why, but I am also finding players who enjoy running away from the plot for some reason. I know</w:t>
-      </w:r>
-      <w:proofErr w:type="gramStart"/>
+        <w:t xml:space="preserve">First we need to start with a location that everyone can be together in a way that makes sense. This is very difficult and must be thought on before the game starts. It is best to get a list of the professions you will be dealing with before the game starts so you can make up reasons for each to be at the same place at the same time. I have had situations where people joined games and I did not know what professions they would be playing and let me tell you, it is not easy to come up with a reason for the hobo to be at the dinner party within thirty seconds of the game starting. Pre-gens are great for this purpose. If you pre-generate some characters and give them all connections to each other and </w:t>
+      </w:r>
+      <w:r>
+        <w:t>back-stories</w:t>
+      </w:r>
+      <w:r>
+        <w:t xml:space="preserve"> that make their presence together</w:t>
+      </w:r>
+      <w:r>
+        <w:t xml:space="preserve"> will make sense.</w:t>
+      </w:r>
+      <w:r>
+        <w:t xml:space="preserve"> </w:t>
+      </w:r>
+      <w:r>
+        <w:t>Y</w:t>
+      </w:r>
+      <w:r>
+        <w:t>ou have now made it over the first hurdle. I like using pre-genes for one shots because it eliminates the time spent getting all the characters together and role-playing that interaction. If you o</w:t>
+      </w:r>
+      <w:r>
+        <w:t>nly have a few hours to get things</w:t>
+      </w:r>
+      <w:r>
+        <w:t xml:space="preserve"> done, you don’t want to </w:t>
+      </w:r>
+      <w:r>
+        <w:lastRenderedPageBreak/>
+        <w:t>spend an hour of that time just getting the players to the party. Pre-gens are not always feasible though and players love to make their own characters. It gives them a deep connection to the world around them and in that way a deeper connection to the story you are building. It is also great for a Keeper when the players generate their own back-stories, which you can draw from to tie them all together. So, now we have some characters, how are we going to connect them and drop them into the same place together?</w:t>
+      </w:r>
+    </w:p>
+    <w:p/>
+    <w:p>
+      <w:r>
+        <w:t xml:space="preserve">Lets look at their professions first and see what kind of connections we can make there. If we see two or more characters that have professions that would make sense, we can lump them together </w:t>
+      </w:r>
+      <w:r>
+        <w:t>as</w:t>
+      </w:r>
+      <w:r>
+        <w:t xml:space="preserve"> colleagues, friends or some group working on a specific project. For example, let’s say we have a group of six players their professions are a lawyer, a boxer, a farmer, a professor of history, a criminal and a professor or anthropology. Well</w:t>
+      </w:r>
       <w:r>
         <w:t>,</w:t>
       </w:r>
-      <w:proofErr w:type="gramEnd"/>
-      <w:r>
-        <w:t xml:space="preserve"> people are trying to play their character how they believe they would react in a real situation. That is fine but please don’t expect your Keeper to always be so clever at keeping you in the game. If you are running away from the plot, it can be exhausting for a Keeper to have to think up good ways to get you back into the play without creating huge plot holes or just unrealistic situations in general. It is great to role play your character well, but we are playing a game here that does have a plot so you may want to help build the story and not try to derail it. So let’s break this down into three categories, the place, the reason, and the hook.</w:t>
-      </w:r>
-    </w:p>
-    <w:p/>
-    <w:p>
-      <w:r>
-        <w:t xml:space="preserve">First we need to start with a location that everyone can be together in a way that makes sense. This is very difficult and must be thought on before the game starts. It is best to get a list of the professions you will be dealing with before the game starts so you can make up reasons for each to be at the same place at the same time. I have had situations where people joined games and I did not know what professions they would be playing and let me tell you, it is not easy to come up with a reason for the hobo to be at the dinner party within thirty seconds of the game starting. Pre-gens are great for this purpose. If you pre-generate some characters and give them all connections to each other and </w:t>
-      </w:r>
-      <w:proofErr w:type="gramStart"/>
-      <w:r>
-        <w:t>back stories</w:t>
-      </w:r>
-      <w:proofErr w:type="gramEnd"/>
-      <w:r>
-        <w:t xml:space="preserve"> that make their presence together make sense, you have now made it over the first hurdle. I like using pre-genes for one shots because it eliminates the time spent getting all the characters together and role-playing that interaction. If you only have a few hours to get this done, you don’t want to spend an </w:t>
-      </w:r>
-      <w:r>
-        <w:lastRenderedPageBreak/>
-        <w:t>hour of that time just getting the players to the party. Pre-gens are not always feasible though and players love to make their own characters. It gives them a deep connection to the world around them and in that way a deeper connection to the story you are building. It is also great for a Keeper when the players generate their own back-stories, which you can draw from to tie them all together. So, now we have some characters, how are we going to connect them and drop them into the same place together?</w:t>
-      </w:r>
-    </w:p>
-    <w:p/>
-    <w:p>
-      <w:r>
-        <w:t xml:space="preserve">Lets look at their professions first and see what kind of connections we can make there. If we see two or more characters that have professions that would make sense, we can lump them together </w:t>
-      </w:r>
-      <w:r>
-        <w:t>as</w:t>
-      </w:r>
-      <w:r>
-        <w:t xml:space="preserve"> colleagues, friends or some group working on a specific project. For example, let’s say we have a group of six players their professions are a lawyer, a boxer, a farmer, a professor of history, a criminal and a professor or anthropology. Well we can take the lawyer and the two professors and lump them together somehow. Maybe they are old school chums who get together now and again. Maybe they are working on a project together dealing with the plot. Maybe they were put together by the university the professor’s work at to do something specific. Now we have a group of three together for some reason with varying degrees of obligation to one another. OK, we are getting there but now </w:t>
+      <w:r>
+        <w:t xml:space="preserve"> we can take the lawyer and the two professors and lump them together somehow. Maybe they are old school chums who get together now and again. Maybe they are working on a project together dealing with the plot. Maybe they were put together by the university the professor’s work at to do something specific. Now we have a group of three together for some reason with varying degrees of obligation to one another. OK, we are getting there but now </w:t>
       </w:r>
       <w:proofErr w:type="gramStart"/>
       <w:r>
@@ -126,7 +203,13 @@
     <w:p/>
     <w:p>
       <w:r>
-        <w:t xml:space="preserve">So we can at least tie the criminal to the lawyer in some way. She could show up, looking for some impromptu legal advise, or maybe she is in some trouble and found the lawyer who helped her last time. Or maybe she is a high level mobster who keeps the lawyer on the payroll, or even a lackey who is coming to talk to the lawyer for the higher ups. We have something there which works. We can now put the criminal at the party. The boxer and the farmer are going to be tough though. We could go the easy route and make them related to some of the other characters but that’s a cop out in my opinion. Maybe we need to look deeper into the event or location they will all be meeting at. Is it possible that these two are here for a totally unrelated mater? So, what is the event? In this example we are at a charity ball, so the farmer could be a wealthy land owner in the area, the wealthy always love to hob nob at these types of events and the tax break isn’t bad either. Or maybe the farmer is there to drop off or pick up something, produce for example. I like that, it wont be easy but it makes some sense. Our farmer is dropping off some farm fresh produce for the kitchen and is wandering around looking for the bathroom. Ok now for the boxer. If the boxer is popular, maybe something that is being auctioned off to raise money is an autographed piece of equipment or memorabilia. Or maybe the boxer is there as a body guard for one of the upscale guests. Let’s say that the boxer has had some success and the autograph on a pair of gloves is what is being auctioned off. </w:t>
+        <w:t xml:space="preserve">So we can at least tie the criminal to the lawyer in some way. She could show up, looking for some impromptu legal advise, or maybe she is in some trouble and </w:t>
+      </w:r>
+      <w:r>
+        <w:t>needs</w:t>
+      </w:r>
+      <w:r>
+        <w:t xml:space="preserve"> the lawyer who helped her last time. Or maybe she is a high level mobster who keeps the lawyer on the payroll, or even a lackey who is coming to talk to the lawyer for the higher ups. We have something there which works. We can now put the criminal at the party. The boxer and the farmer are going to be tough though. We could go the easy route and make them related to some of the other characters but that’s a cop out in my opinion. Maybe we need to look deeper into the event or location they will all be meeting at. Is it possible that these two are here for a totally unrelated mater? So, what is the event? In this example we are at a charity ball, so the farmer could be a wealthy land owner in the area, the wealthy always love to hob nob at these types of events and the tax break isn’t bad either. Or maybe the farmer is there to drop off or pick up something, produce for example. I like that, it wont be easy but it makes some sense. Our farmer is dropping off some farm fresh produce for the kitchen and is wandering around looking for the bathroom. Ok now for the boxer. If the boxer is popular, maybe something that is being auctioned off to raise money is an autographed piece of equipment or memorabilia. Or maybe the boxer is there as a body guard for one of the upscale guests. Let’s say that the boxer has had some success and the autograph on a pair of gloves is what is being auctioned off. </w:t>
       </w:r>
       <w:r>
         <w:t>Fantastic, we are all in the same place now and we all have a legitimate reason for being there. Now we have to make the connections and keep the characters entangled in the plot.</w:t>
@@ -135,23 +218,79 @@
     <w:p/>
     <w:p>
       <w:r>
-        <w:t xml:space="preserve">So what can we do to make these characters form a group and begin to work together? If the lawyer and professors are either friends or colleagues, then we have a reason from them to stay together. That is great but the other three are dangling in the wind. OK, the criminal comes to find the lawyer and talk with them about some trouble they have gotten into. These four can now be at a specific location waiting for something to happen which pulls them together. Lets say that since the criminal wanted to talk a bit more privately they have gone onto the vacant balcony to speak more privately. It just so happens our boxer is outside having a cigarette when they all make their way to the balcony. Now we have everyone but the framer in the same spot and isolated. </w:t>
-      </w:r>
-      <w:r>
-        <w:t xml:space="preserve">Easy enough, the farmer dropped off his produce and was wandering the place looking for the bathroom when he stumbles onto the balcony. Here we go, we have everyone and a nice secluded place to have them all experience something. Now through something crazy at them, this experience will bring them together in an instant. They all see a bright ball of fire descend from the sky. Once it gets to the ground it slows and hovers above the ground. Then smaller fires like objects detach from this thing and begin to move towards the building </w:t>
+        <w:t>So what can we do to make these characters form a group and begin to work together? If the lawyer and professors are either friends or colleagues, then we have a reason f</w:t>
+      </w:r>
+      <w:r>
+        <w:t>or</w:t>
+      </w:r>
+      <w:r>
+        <w:t xml:space="preserve"> them to stay together. That is great but the other three are dangling in the wind. OK, the criminal comes to find the lawyer and talk with </w:t>
+      </w:r>
+      <w:r>
+        <w:t>him</w:t>
+      </w:r>
+      <w:r>
+        <w:t xml:space="preserve"> about some trouble </w:t>
+      </w:r>
+      <w:r>
+        <w:t>she has</w:t>
+      </w:r>
+      <w:r>
+        <w:t xml:space="preserve"> gotten into. These four can now be at a specific location waiting for something to happen which pulls them together. Lets say that since the criminal wanted to talk a bit more privately they have gone onto the vacant balcony to speak. It just so happens our boxer is outside having a cigarette when they all make their way to the balcony. Now we have everyone but the framer in the same spot and isolated. </w:t>
+      </w:r>
+      <w:r>
+        <w:t xml:space="preserve">Easy enough, the farmer dropped off his produce and was wandering the place looking for the bathroom when he stumbles onto the balcony. Here we go, we have everyone </w:t>
+      </w:r>
+      <w:r>
+        <w:t>in</w:t>
+      </w:r>
+      <w:r>
+        <w:t xml:space="preserve"> a nice secluded place to have </w:t>
+      </w:r>
+      <w:proofErr w:type="gramStart"/>
+      <w:r>
+        <w:t>them</w:t>
+      </w:r>
+      <w:proofErr w:type="gramEnd"/>
+      <w:r>
+        <w:t xml:space="preserve"> all experience something. Now </w:t>
+      </w:r>
+      <w:r>
+        <w:t>toss</w:t>
+      </w:r>
+      <w:r>
+        <w:t xml:space="preserve"> something crazy at them, this experience will bring them together in an instant. They all see a bright ball of fire descend from the sky. Once it gets to the ground it slows and hovers abov</w:t>
+      </w:r>
+      <w:r>
+        <w:t xml:space="preserve">e the ground. Then smaller </w:t>
+      </w:r>
+      <w:r>
+        <w:t xml:space="preserve">objects detach from </w:t>
       </w:r>
       <w:r>
         <w:lastRenderedPageBreak/>
-        <w:t xml:space="preserve">where the party is. The players witness this all at the same time. Now here is the hard part. We have to now rely on the players to role-play the interaction as they see this. </w:t>
+        <w:t xml:space="preserve">this thing and begin to move towards the building where the party is. The players witness this all at the same time. Now here is the hard part. We </w:t>
+      </w:r>
+      <w:r>
+        <w:t>now have to</w:t>
+      </w:r>
+      <w:r>
+        <w:t xml:space="preserve"> rely on the players to role-play the interaction as they see this. </w:t>
       </w:r>
     </w:p>
     <w:p/>
     <w:p>
       <w:r>
-        <w:t xml:space="preserve">There are some things that work well for banding a group together. If they witness something that is exceptionally odd they end up forming a bond because their story would seem crazy to anyone else, but these people saw it two, which instantly brings them closer. Another good option is to have something traumatic or horrifying happen to them. If they all witness a </w:t>
-      </w:r>
-      <w:r>
-        <w:t>murder perpetrated by a Deep One, they suddenly need to rely on each other to prove their own innocence. This is a good one because it can even come to a player seeking out another player because they need to clear their name. You can also add an external element that affects the whole group, requiring them to work together to solve a problem. If you have the investigators all contract the same alien illness, or they all become cursed. They now have to work together to save themselves. The plot of the scenario should guide you here. Sometimes though, players just want to run away, so let them, then later on have them begin to face things on their own. This should send them running right back to the groups arms for safety in numbers.</w:t>
+        <w:t xml:space="preserve">There are some things that work well for banding a group together. If they witness something that is exceptionally odd they end up forming a bond because their story would seem crazy to anyone else. Another good option is to have something traumatic or horrifying happen to them. If they all witness a </w:t>
+      </w:r>
+      <w:r>
+        <w:t>murder perpetrated by a Deep One, they suddenly need to rely on each other to prove their own innocence. This is a good one because it can even come</w:t>
+      </w:r>
+      <w:r>
+        <w:t xml:space="preserve"> down</w:t>
+      </w:r>
+      <w:r>
+        <w:t xml:space="preserve"> to a player seeking out another player because they need to clear their name. You can also add an external element that affects the whole group, requiring them to work together to solve a problem. If you have the investigators all contract the same alien illness, or they all become cursed. They now have to work together to save themselves. The plot of the scenario should guide you here. Sometimes though, players just want to run away, so let them, then later on have them begin to face things on their own. This should send them running right back to the groups arms for safety in numbers.</w:t>
       </w:r>
     </w:p>
     <w:p/>
@@ -168,15 +307,7 @@
         <w:t xml:space="preserve"> the reason</w:t>
       </w:r>
       <w:r>
-        <w:t xml:space="preserve">, now we just need to get them on the hook. Even if we have the group coming together as a unit and agreeing to pursue some avenue of investigation, we still need to hook them. Once the investigation becomes dangerous it gets much more difficult to believe that these people would put their lives in danger to solve the mystery. There are certain motivations that can be used to keep players playing the game. First is money, sometimes it is about a job, private investigators, journalists, </w:t>
-      </w:r>
-      <w:proofErr w:type="gramStart"/>
-      <w:r>
-        <w:t>authors</w:t>
-      </w:r>
-      <w:proofErr w:type="gramEnd"/>
-      <w:r>
-        <w:t xml:space="preserve"> and to some extent professors are great in this regard. The P.I. needs the money and wants to do a good job to get some free word of mouth advertising; it is their job after all. The journalist wants to break the story; it’s in their blood. The author has the same desire to tell the story. Professors will sometimes want to study the phenomenon, or discover the secret temple; they can be driven by professional curiosity and fame.  If that is not working for your group, how about self-preservation. If you don’t stick together and solve this, that thing is just </w:t>
+        <w:t xml:space="preserve">, we just need to get them on the hook. Even if we have the group coming together as a unit and agreeing to pursue some avenue of investigation, we still need to hook them. Once the investigation becomes dangerous it gets much more difficult to believe that these people would put their lives in danger to solve the mystery. There are certain motivations that can be used to keep players playing the game. First is money, sometimes it is about a job, private investigators, journalists, authors and professors are great in this regard. The P.I. needs the money and wants to do a good job to get some free word of mouth advertising; it is their job after all. The journalist wants to break the story; it’s in their blood. The author has the same desire to tell the story. Professors will sometimes want to study the phenomenon, or discover the secret temple; they can be driven by professional curiosity and fame.  If that is not working for your group, how about self-preservation. If you don’t stick together and solve this, that thing is just </w:t>
       </w:r>
       <w:proofErr w:type="spellStart"/>
       <w:proofErr w:type="gramStart"/>
@@ -186,11 +317,17 @@
       <w:proofErr w:type="spellEnd"/>
       <w:proofErr w:type="gramEnd"/>
       <w:r>
-        <w:t xml:space="preserve"> come to your house at night and eat your head. Maybe you need to lift a curse that will stay with your family forever, or a strange illness that is growing spores of </w:t>
+        <w:t xml:space="preserve"> come to your house at night and eat your head. Maybe you need to lift a curse that will stay with your family forever, or a strange illness that </w:t>
+      </w:r>
+      <w:r>
+        <w:t xml:space="preserve">is growing spores of </w:t>
       </w:r>
       <w:proofErr w:type="spellStart"/>
       <w:r>
-        <w:t>Shub-Nigguarath</w:t>
+        <w:t>Shub-Niggu</w:t>
+      </w:r>
+      <w:r>
+        <w:t>rath</w:t>
       </w:r>
       <w:proofErr w:type="spellEnd"/>
       <w:r>
@@ -209,46 +346,42 @@
       <w:proofErr w:type="spellEnd"/>
       <w:r>
         <w:t xml:space="preserve"> know, when its too late to go back because your are already down in the cave that you found in that basement and you can hear horrible sounds from above and below. Start slow and reveal when the players have been lulled into a false sense of security.</w:t>
+      </w:r>
+    </w:p>
+    <w:p/>
+    <w:p>
+      <w:r>
+        <w:t xml:space="preserve">Regardless of all the power you think you can add to your hook, there will be times when the players will simply want to call the cops and go home. That is fine actually; you should let them do that. Then they can read in the papers the next day how eight police officers were murdered, in a basement on Curwen St. and all of their skin was removed. Let them call for help but have the help fail miserably, and the thing, whatever it is, is still coming after them. Yep, if you want something done right you sometimes have to do it yourself. So now you have them, hook, line and sinker. They are going to ride this one out to </w:t>
+      </w:r>
+      <w:proofErr w:type="gramStart"/>
+      <w:r>
+        <w:t>it’s</w:t>
+      </w:r>
+      <w:proofErr w:type="gramEnd"/>
+      <w:r>
+        <w:t xml:space="preserve"> glorious or horrible end, and have a damn good time doing it.</w:t>
+      </w:r>
+    </w:p>
+    <w:p/>
+    <w:p>
+      <w:r>
+        <w:lastRenderedPageBreak/>
+        <w:t xml:space="preserve">It really shouldn’t be so hard to get players to play the game but sometimes it is. If things don’t make a lot of sense it is harder to get the feel of atmosphere you are looking for. </w:t>
+      </w:r>
+      <w:r>
+        <w:t xml:space="preserve">It is best to employ every strategy you can to keep your players involved and engrossed, even if it means having ghouls take old </w:t>
+      </w:r>
+      <w:r>
+        <w:t>granny</w:t>
+      </w:r>
+      <w:r>
+        <w:t xml:space="preserve"> prisoner. The one thing we didn’t talk about however is the concept of the investigative group. These go a long way to making the setup of a game easier, you’re here because </w:t>
       </w:r>
       <w:bookmarkStart w:id="0" w:name="_GoBack"/>
       <w:bookmarkEnd w:id="0"/>
-    </w:p>
-    <w:p/>
-    <w:p>
-      <w:r>
-        <w:t xml:space="preserve">Regardless of all the power you think you can add to your hook, there will be times when the players will simply want to call the cops and go home. That is fine actually; you should let them do that. Then they can read in the papers the next day how eight police officers were murdered, in a basement on Curwen St. and all of their skin was removed. Let them call for help but have the help fail miserably, and the thing, whatever it is, is still coming after them. Yep, if you want something done right you sometimes have to do it yourself. So now you have them, hook, line and sinker. They are going to ride this one out to </w:t>
-      </w:r>
-      <w:proofErr w:type="gramStart"/>
       <w:r>
         <w:t>it’s</w:t>
       </w:r>
-      <w:proofErr w:type="gramEnd"/>
-      <w:r>
-        <w:t xml:space="preserve"> glorious or horrible end, and have a damn good time doing it.</w:t>
-      </w:r>
-    </w:p>
-    <w:p/>
-    <w:p>
-      <w:r>
-        <w:lastRenderedPageBreak/>
-        <w:t xml:space="preserve">It really shouldn’t be so hard to get players to play the game but sometimes it is. If things don’t make a lot of sense it is harder to get the feel of atmosphere you are looking for. </w:t>
-      </w:r>
-      <w:r>
-        <w:t xml:space="preserve">It is best to employ every strategy you can to keep your players involved and engrossed, even if it means having ghouls take old </w:t>
-      </w:r>
-      <w:proofErr w:type="spellStart"/>
-      <w:r>
-        <w:t>memaw</w:t>
-      </w:r>
-      <w:proofErr w:type="spellEnd"/>
-      <w:r>
-        <w:t xml:space="preserve"> prisoner. The one thing we didn’t talk about however is the concept of the investigative group. These go a long way to making the setup of a game easier, you’re here because </w:t>
-      </w:r>
-      <w:proofErr w:type="gramStart"/>
-      <w:r>
-        <w:t>its</w:t>
-      </w:r>
-      <w:proofErr w:type="gramEnd"/>
       <w:r>
         <w:t xml:space="preserve"> your job, your with these people because you all work for the same place. Done, go get </w:t>
       </w:r>

</xml_diff>